<commit_message>
After Editing The Timeline
</commit_message>
<xml_diff>
--- a/Reports/Proposal Document.docx
+++ b/Reports/Proposal Document.docx
@@ -711,7 +711,7 @@
           </mc:Choice>
           <mc:Fallback>
             <w:pict>
-              <v:group w14:anchorId="19794C8A" id="Group 20" o:spid="_x0000_s1026" style="position:absolute;margin-left:-87.2pt;margin-top:-77.05pt;width:696.05pt;height:810.4pt;z-index:251668480" coordsize="88399,102917" o:gfxdata="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">
+              <v:group w14:anchorId="19794C8A" id="Group 20" o:spid="_x0000_s1026" style="position:absolute;margin-left:-87.2pt;margin-top:-77.05pt;width:696.05pt;height:810.4pt;z-index:251668480" coordsize="88399,102917" o:gfxdata="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">
                 <v:rect id="Rectangle 120" o:spid="_x0000_s1027" style="position:absolute;width:80413;height:80039;visibility:visible;mso-wrap-style:square;v-text-anchor:middle" o:gfxdata="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" fillcolor="#f2f5f7" stroked="f" strokeweight="2pt"/>
                 <v:shapetype id="_x0000_t202" coordsize="21600,21600" o:spt="202" path="m,l,21600r21600,l21600,xe">
                   <v:stroke joinstyle="miter"/>
@@ -1352,12 +1352,12 @@
         <w:p/>
       </w:sdtContent>
     </w:sdt>
-    <w:bookmarkStart w:id="4" w:name="_Toc71790155" w:displacedByCustomXml="next"/>
-    <w:bookmarkStart w:id="5" w:name="_Toc59529514" w:displacedByCustomXml="next"/>
-    <w:bookmarkStart w:id="6" w:name="_Toc59478307" w:displacedByCustomXml="next"/>
-    <w:bookmarkStart w:id="7" w:name="_Toc59477741" w:displacedByCustomXml="next"/>
-    <w:bookmarkStart w:id="8" w:name="_Toc59476850" w:displacedByCustomXml="next"/>
-    <w:bookmarkStart w:id="9" w:name="_Toc71147980" w:displacedByCustomXml="next"/>
+    <w:bookmarkStart w:id="4" w:name="_Toc71147980" w:displacedByCustomXml="next"/>
+    <w:bookmarkStart w:id="5" w:name="_Toc59476850" w:displacedByCustomXml="next"/>
+    <w:bookmarkStart w:id="6" w:name="_Toc59477741" w:displacedByCustomXml="next"/>
+    <w:bookmarkStart w:id="7" w:name="_Toc59478307" w:displacedByCustomXml="next"/>
+    <w:bookmarkStart w:id="8" w:name="_Toc59529514" w:displacedByCustomXml="next"/>
+    <w:bookmarkStart w:id="9" w:name="_Toc71790155" w:displacedByCustomXml="next"/>
     <w:sdt>
       <w:sdtPr>
         <w:rPr>
@@ -5895,6 +5895,10 @@
     </w:p>
     <w:p/>
     <w:p/>
+    <w:p/>
+    <w:p/>
+    <w:p/>
+    <w:p/>
     <w:p>
       <w:pPr>
         <w:pStyle w:val="Heading2"/>
@@ -5902,20 +5906,19 @@
       <w:bookmarkStart w:id="27" w:name="_Toc128873502"/>
       <w:r>
         <w:lastRenderedPageBreak/>
-        <w:t>Tasks and Time Plan</w:t>
-      </w:r>
-      <w:bookmarkEnd w:id="27"/>
-    </w:p>
-    <w:p>
-      <w:r>
-        <w:rPr>
-          <w:noProof/>
-        </w:rPr>
         <w:drawing>
-          <wp:inline distT="0" distB="0" distL="0" distR="0" wp14:anchorId="68B69350" wp14:editId="2D03EC5A">
-            <wp:extent cx="5943600" cy="2820035"/>
-            <wp:effectExtent l="0" t="0" r="0" b="0"/>
-            <wp:docPr id="8" name="Picture 8"/>
+          <wp:anchor distT="0" distB="0" distL="114300" distR="114300" simplePos="0" relativeHeight="251669504" behindDoc="0" locked="0" layoutInCell="1" allowOverlap="1" wp14:anchorId="1D459DF1" wp14:editId="01839E34">
+            <wp:simplePos x="0" y="0"/>
+            <wp:positionH relativeFrom="margin">
+              <wp:posOffset>-581025</wp:posOffset>
+            </wp:positionH>
+            <wp:positionV relativeFrom="margin">
+              <wp:posOffset>429975</wp:posOffset>
+            </wp:positionV>
+            <wp:extent cx="7105881" cy="2456180"/>
+            <wp:effectExtent l="0" t="0" r="0" b="1270"/>
+            <wp:wrapNone/>
+            <wp:docPr id="10" name="Picture 10" descr="Graphical user interface, application, table&#10;&#10;Description automatically generated"/>
             <wp:cNvGraphicFramePr>
               <a:graphicFrameLocks xmlns:a="http://schemas.openxmlformats.org/drawingml/2006/main" noChangeAspect="1"/>
             </wp:cNvGraphicFramePr>
@@ -5923,37 +5926,68 @@
               <a:graphicData uri="http://schemas.openxmlformats.org/drawingml/2006/picture">
                 <pic:pic xmlns:pic="http://schemas.openxmlformats.org/drawingml/2006/picture">
                   <pic:nvPicPr>
-                    <pic:cNvPr id="8" name="Picture 8"/>
+                    <pic:cNvPr id="10" name="Picture 10" descr="Graphical user interface, application, table&#10;&#10;Description automatically generated"/>
                     <pic:cNvPicPr/>
                   </pic:nvPicPr>
-                  <pic:blipFill>
-                    <a:blip r:embed="rId18" cstate="print">
+                  <pic:blipFill rotWithShape="1">
+                    <a:blip r:embed="rId18">
                       <a:extLst>
                         <a:ext uri="{28A0092B-C50C-407E-A947-70E740481C1C}">
                           <a14:useLocalDpi xmlns:a14="http://schemas.microsoft.com/office/drawing/2010/main" val="0"/>
                         </a:ext>
                       </a:extLst>
                     </a:blip>
-                    <a:stretch>
-                      <a:fillRect/>
-                    </a:stretch>
+                    <a:srcRect r="1035" b="24768"/>
+                    <a:stretch/>
                   </pic:blipFill>
-                  <pic:spPr>
+                  <pic:spPr bwMode="auto">
                     <a:xfrm>
                       <a:off x="0" y="0"/>
-                      <a:ext cx="5943600" cy="2820035"/>
+                      <a:ext cx="7105881" cy="2456180"/>
                     </a:xfrm>
                     <a:prstGeom prst="rect">
                       <a:avLst/>
                     </a:prstGeom>
+                    <a:ln>
+                      <a:noFill/>
+                    </a:ln>
+                    <a:extLst>
+                      <a:ext uri="{53640926-AAD7-44D8-BBD7-CCE9431645EC}">
+                        <a14:shadowObscured xmlns:a14="http://schemas.microsoft.com/office/drawing/2010/main"/>
+                      </a:ext>
+                    </a:extLst>
                   </pic:spPr>
                 </pic:pic>
               </a:graphicData>
             </a:graphic>
-          </wp:inline>
+            <wp14:sizeRelH relativeFrom="margin">
+              <wp14:pctWidth>0</wp14:pctWidth>
+            </wp14:sizeRelH>
+            <wp14:sizeRelV relativeFrom="margin">
+              <wp14:pctHeight>0</wp14:pctHeight>
+            </wp14:sizeRelV>
+          </wp:anchor>
         </w:drawing>
       </w:r>
-    </w:p>
+      <w:r>
+        <w:t>Tasks and Time Plan</w:t>
+      </w:r>
+      <w:bookmarkEnd w:id="27"/>
+    </w:p>
+    <w:p/>
+    <w:p/>
+    <w:p/>
+    <w:p/>
+    <w:p/>
+    <w:p/>
+    <w:p/>
+    <w:p/>
+    <w:p/>
+    <w:p/>
+    <w:p/>
+    <w:p/>
+    <w:p/>
+    <w:p/>
     <w:p>
       <w:pPr>
         <w:pStyle w:val="Heading1"/>
@@ -6063,11 +6097,6 @@
       <w:r>
         <w:t>.</w:t>
       </w:r>
-    </w:p>
-    <w:p>
-      <w:pPr>
-        <w:ind w:left="360"/>
-      </w:pPr>
     </w:p>
     <w:sectPr>
       <w:pgSz w:w="12240" w:h="15840"/>

</xml_diff>

<commit_message>
Final Version For Proposal Report as Word & PDF Format
</commit_message>
<xml_diff>
--- a/Reports/Proposal Document.docx
+++ b/Reports/Proposal Document.docx
@@ -1340,24 +1340,24 @@
               <w:footerReference w:type="even" r:id="rId10"/>
               <w:footerReference w:type="default" r:id="rId11"/>
               <w:footerReference w:type="first" r:id="rId12"/>
-              <w:pgSz w:w="12240" w:h="15840"/>
+              <w:pgSz w:w="12240" w:h="15840" w:code="1"/>
               <w:pgMar w:top="1440" w:right="1440" w:bottom="1440" w:left="1440" w:header="720" w:footer="720" w:gutter="0"/>
               <w:pgNumType w:start="1"/>
               <w:cols w:space="720"/>
               <w:titlePg/>
-              <w:docGrid w:linePitch="299"/>
+              <w:docGrid w:linePitch="326"/>
             </w:sectPr>
           </w:pPr>
         </w:p>
         <w:p/>
       </w:sdtContent>
     </w:sdt>
-    <w:bookmarkStart w:id="4" w:name="_Toc71147980" w:displacedByCustomXml="next"/>
-    <w:bookmarkStart w:id="5" w:name="_Toc59476850" w:displacedByCustomXml="next"/>
-    <w:bookmarkStart w:id="6" w:name="_Toc59477741" w:displacedByCustomXml="next"/>
-    <w:bookmarkStart w:id="7" w:name="_Toc59478307" w:displacedByCustomXml="next"/>
-    <w:bookmarkStart w:id="8" w:name="_Toc59529514" w:displacedByCustomXml="next"/>
-    <w:bookmarkStart w:id="9" w:name="_Toc71790155" w:displacedByCustomXml="next"/>
+    <w:bookmarkStart w:id="4" w:name="_Toc71790155" w:displacedByCustomXml="next"/>
+    <w:bookmarkStart w:id="5" w:name="_Toc59529514" w:displacedByCustomXml="next"/>
+    <w:bookmarkStart w:id="6" w:name="_Toc59478307" w:displacedByCustomXml="next"/>
+    <w:bookmarkStart w:id="7" w:name="_Toc59477741" w:displacedByCustomXml="next"/>
+    <w:bookmarkStart w:id="8" w:name="_Toc59476850" w:displacedByCustomXml="next"/>
+    <w:bookmarkStart w:id="9" w:name="_Toc71147980" w:displacedByCustomXml="next"/>
     <w:sdt>
       <w:sdtPr>
         <w:rPr>
@@ -1432,7 +1432,7 @@
               <w:szCs w:val="22"/>
             </w:rPr>
           </w:pPr>
-          <w:hyperlink w:anchor="_Toc128873487" w:history="1">
+          <w:hyperlink w:anchor="_Toc129128113" w:history="1">
             <w:r>
               <w:rPr>
                 <w:rStyle w:val="Hyperlink"/>
@@ -1459,7 +1459,7 @@
                 <w:noProof/>
                 <w:webHidden/>
               </w:rPr>
-              <w:instrText xml:space="preserve"> PAGEREF _Toc128873487 \h </w:instrText>
+              <w:instrText xml:space="preserve"> PAGEREF _Toc129128113 \h </w:instrText>
             </w:r>
             <w:r>
               <w:rPr>
@@ -1505,7 +1505,7 @@
               <w:szCs w:val="22"/>
             </w:rPr>
           </w:pPr>
-          <w:hyperlink w:anchor="_Toc128873488" w:history="1">
+          <w:hyperlink w:anchor="_Toc129128114" w:history="1">
             <w:r>
               <w:rPr>
                 <w:rStyle w:val="Hyperlink"/>
@@ -1532,7 +1532,7 @@
                 <w:noProof/>
                 <w:webHidden/>
               </w:rPr>
-              <w:instrText xml:space="preserve"> PAGEREF _Toc128873488 \h </w:instrText>
+              <w:instrText xml:space="preserve"> PAGEREF _Toc129128114 \h </w:instrText>
             </w:r>
             <w:r>
               <w:rPr>
@@ -1577,7 +1577,7 @@
               <w:szCs w:val="22"/>
             </w:rPr>
           </w:pPr>
-          <w:hyperlink w:anchor="_Toc128873489" w:history="1">
+          <w:hyperlink w:anchor="_Toc129128115" w:history="1">
             <w:r>
               <w:rPr>
                 <w:rStyle w:val="Hyperlink"/>
@@ -1604,7 +1604,7 @@
                 <w:noProof/>
                 <w:webHidden/>
               </w:rPr>
-              <w:instrText xml:space="preserve"> PAGEREF _Toc128873489 \h </w:instrText>
+              <w:instrText xml:space="preserve"> PAGEREF _Toc129128115 \h </w:instrText>
             </w:r>
             <w:r>
               <w:rPr>
@@ -1649,7 +1649,7 @@
               <w:szCs w:val="22"/>
             </w:rPr>
           </w:pPr>
-          <w:hyperlink w:anchor="_Toc128873490" w:history="1">
+          <w:hyperlink w:anchor="_Toc129128116" w:history="1">
             <w:r>
               <w:rPr>
                 <w:rStyle w:val="Hyperlink"/>
@@ -1676,7 +1676,7 @@
                 <w:noProof/>
                 <w:webHidden/>
               </w:rPr>
-              <w:instrText xml:space="preserve"> PAGEREF _Toc128873490 \h </w:instrText>
+              <w:instrText xml:space="preserve"> PAGEREF _Toc129128116 \h </w:instrText>
             </w:r>
             <w:r>
               <w:rPr>
@@ -1721,7 +1721,7 @@
               <w:szCs w:val="22"/>
             </w:rPr>
           </w:pPr>
-          <w:hyperlink w:anchor="_Toc128873491" w:history="1">
+          <w:hyperlink w:anchor="_Toc129128117" w:history="1">
             <w:r>
               <w:rPr>
                 <w:rStyle w:val="Hyperlink"/>
@@ -1748,7 +1748,7 @@
                 <w:noProof/>
                 <w:webHidden/>
               </w:rPr>
-              <w:instrText xml:space="preserve"> PAGEREF _Toc128873491 \h </w:instrText>
+              <w:instrText xml:space="preserve"> PAGEREF _Toc129128117 \h </w:instrText>
             </w:r>
             <w:r>
               <w:rPr>
@@ -1794,7 +1794,7 @@
               <w:szCs w:val="22"/>
             </w:rPr>
           </w:pPr>
-          <w:hyperlink w:anchor="_Toc128873492" w:history="1">
+          <w:hyperlink w:anchor="_Toc129128118" w:history="1">
             <w:r>
               <w:rPr>
                 <w:rStyle w:val="Hyperlink"/>
@@ -1821,7 +1821,7 @@
                 <w:noProof/>
                 <w:webHidden/>
               </w:rPr>
-              <w:instrText xml:space="preserve"> PAGEREF _Toc128873492 \h </w:instrText>
+              <w:instrText xml:space="preserve"> PAGEREF _Toc129128118 \h </w:instrText>
             </w:r>
             <w:r>
               <w:rPr>
@@ -1866,7 +1866,7 @@
               <w:szCs w:val="22"/>
             </w:rPr>
           </w:pPr>
-          <w:hyperlink w:anchor="_Toc128873493" w:history="1">
+          <w:hyperlink w:anchor="_Toc129128119" w:history="1">
             <w:r>
               <w:rPr>
                 <w:rStyle w:val="Hyperlink"/>
@@ -1893,7 +1893,7 @@
                 <w:noProof/>
                 <w:webHidden/>
               </w:rPr>
-              <w:instrText xml:space="preserve"> PAGEREF _Toc128873493 \h </w:instrText>
+              <w:instrText xml:space="preserve"> PAGEREF _Toc129128119 \h </w:instrText>
             </w:r>
             <w:r>
               <w:rPr>
@@ -1938,7 +1938,7 @@
               <w:szCs w:val="22"/>
             </w:rPr>
           </w:pPr>
-          <w:hyperlink w:anchor="_Toc128873494" w:history="1">
+          <w:hyperlink w:anchor="_Toc129128120" w:history="1">
             <w:r>
               <w:rPr>
                 <w:rStyle w:val="Hyperlink"/>
@@ -1965,7 +1965,7 @@
                 <w:noProof/>
                 <w:webHidden/>
               </w:rPr>
-              <w:instrText xml:space="preserve"> PAGEREF _Toc128873494 \h </w:instrText>
+              <w:instrText xml:space="preserve"> PAGEREF _Toc129128120 \h </w:instrText>
             </w:r>
             <w:r>
               <w:rPr>
@@ -2009,7 +2009,7 @@
               <w:szCs w:val="22"/>
             </w:rPr>
           </w:pPr>
-          <w:hyperlink w:anchor="_Toc128873495" w:history="1">
+          <w:hyperlink w:anchor="_Toc129128121" w:history="1">
             <w:r>
               <w:rPr>
                 <w:rStyle w:val="Hyperlink"/>
@@ -2036,7 +2036,7 @@
                 <w:noProof/>
                 <w:webHidden/>
               </w:rPr>
-              <w:instrText xml:space="preserve"> PAGEREF _Toc128873495 \h </w:instrText>
+              <w:instrText xml:space="preserve"> PAGEREF _Toc129128121 \h </w:instrText>
             </w:r>
             <w:r>
               <w:rPr>
@@ -2080,7 +2080,7 @@
               <w:szCs w:val="22"/>
             </w:rPr>
           </w:pPr>
-          <w:hyperlink w:anchor="_Toc128873496" w:history="1">
+          <w:hyperlink w:anchor="_Toc129128122" w:history="1">
             <w:r>
               <w:rPr>
                 <w:rStyle w:val="Hyperlink"/>
@@ -2107,7 +2107,7 @@
                 <w:noProof/>
                 <w:webHidden/>
               </w:rPr>
-              <w:instrText xml:space="preserve"> PAGEREF _Toc128873496 \h </w:instrText>
+              <w:instrText xml:space="preserve"> PAGEREF _Toc129128122 \h </w:instrText>
             </w:r>
             <w:r>
               <w:rPr>
@@ -2153,7 +2153,7 @@
               <w:szCs w:val="22"/>
             </w:rPr>
           </w:pPr>
-          <w:hyperlink w:anchor="_Toc128873497" w:history="1">
+          <w:hyperlink w:anchor="_Toc129128123" w:history="1">
             <w:r>
               <w:rPr>
                 <w:rStyle w:val="Hyperlink"/>
@@ -2180,7 +2180,7 @@
                 <w:noProof/>
                 <w:webHidden/>
               </w:rPr>
-              <w:instrText xml:space="preserve"> PAGEREF _Toc128873497 \h </w:instrText>
+              <w:instrText xml:space="preserve"> PAGEREF _Toc129128123 \h </w:instrText>
             </w:r>
             <w:r>
               <w:rPr>
@@ -2225,7 +2225,7 @@
               <w:szCs w:val="22"/>
             </w:rPr>
           </w:pPr>
-          <w:hyperlink w:anchor="_Toc128873498" w:history="1">
+          <w:hyperlink w:anchor="_Toc129128124" w:history="1">
             <w:r>
               <w:rPr>
                 <w:rStyle w:val="Hyperlink"/>
@@ -2252,7 +2252,7 @@
                 <w:noProof/>
                 <w:webHidden/>
               </w:rPr>
-              <w:instrText xml:space="preserve"> PAGEREF _Toc128873498 \h </w:instrText>
+              <w:instrText xml:space="preserve"> PAGEREF _Toc129128124 \h </w:instrText>
             </w:r>
             <w:r>
               <w:rPr>
@@ -2297,7 +2297,7 @@
               <w:szCs w:val="22"/>
             </w:rPr>
           </w:pPr>
-          <w:hyperlink w:anchor="_Toc128873499" w:history="1">
+          <w:hyperlink w:anchor="_Toc129128125" w:history="1">
             <w:r>
               <w:rPr>
                 <w:rStyle w:val="Hyperlink"/>
@@ -2324,7 +2324,7 @@
                 <w:noProof/>
                 <w:webHidden/>
               </w:rPr>
-              <w:instrText xml:space="preserve"> PAGEREF _Toc128873499 \h </w:instrText>
+              <w:instrText xml:space="preserve"> PAGEREF _Toc129128125 \h </w:instrText>
             </w:r>
             <w:r>
               <w:rPr>
@@ -2370,7 +2370,7 @@
               <w:szCs w:val="22"/>
             </w:rPr>
           </w:pPr>
-          <w:hyperlink w:anchor="_Toc128873500" w:history="1">
+          <w:hyperlink w:anchor="_Toc129128126" w:history="1">
             <w:r>
               <w:rPr>
                 <w:rStyle w:val="Hyperlink"/>
@@ -2397,7 +2397,7 @@
                 <w:noProof/>
                 <w:webHidden/>
               </w:rPr>
-              <w:instrText xml:space="preserve"> PAGEREF _Toc128873500 \h </w:instrText>
+              <w:instrText xml:space="preserve"> PAGEREF _Toc129128126 \h </w:instrText>
             </w:r>
             <w:r>
               <w:rPr>
@@ -2442,7 +2442,7 @@
               <w:szCs w:val="22"/>
             </w:rPr>
           </w:pPr>
-          <w:hyperlink w:anchor="_Toc128873501" w:history="1">
+          <w:hyperlink w:anchor="_Toc129128127" w:history="1">
             <w:r>
               <w:rPr>
                 <w:rStyle w:val="Hyperlink"/>
@@ -2469,7 +2469,7 @@
                 <w:noProof/>
                 <w:webHidden/>
               </w:rPr>
-              <w:instrText xml:space="preserve"> PAGEREF _Toc128873501 \h </w:instrText>
+              <w:instrText xml:space="preserve"> PAGEREF _Toc129128127 \h </w:instrText>
             </w:r>
             <w:r>
               <w:rPr>
@@ -2514,7 +2514,7 @@
               <w:szCs w:val="22"/>
             </w:rPr>
           </w:pPr>
-          <w:hyperlink w:anchor="_Toc128873502" w:history="1">
+          <w:hyperlink w:anchor="_Toc129128128" w:history="1">
             <w:r>
               <w:rPr>
                 <w:rStyle w:val="Hyperlink"/>
@@ -2541,7 +2541,7 @@
                 <w:noProof/>
                 <w:webHidden/>
               </w:rPr>
-              <w:instrText xml:space="preserve"> PAGEREF _Toc128873502 \h </w:instrText>
+              <w:instrText xml:space="preserve"> PAGEREF _Toc129128128 \h </w:instrText>
             </w:r>
             <w:r>
               <w:rPr>
@@ -2587,7 +2587,7 @@
               <w:szCs w:val="22"/>
             </w:rPr>
           </w:pPr>
-          <w:hyperlink w:anchor="_Toc128873503" w:history="1">
+          <w:hyperlink w:anchor="_Toc129128129" w:history="1">
             <w:r>
               <w:rPr>
                 <w:rStyle w:val="Hyperlink"/>
@@ -2614,7 +2614,7 @@
                 <w:noProof/>
                 <w:webHidden/>
               </w:rPr>
-              <w:instrText xml:space="preserve"> PAGEREF _Toc128873503 \h </w:instrText>
+              <w:instrText xml:space="preserve"> PAGEREF _Toc129128129 \h </w:instrText>
             </w:r>
             <w:r>
               <w:rPr>
@@ -2677,7 +2677,7 @@
       <w:pPr>
         <w:pStyle w:val="Heading1"/>
       </w:pPr>
-      <w:bookmarkStart w:id="10" w:name="_Toc128873487"/>
+      <w:bookmarkStart w:id="10" w:name="_Toc129128113"/>
       <w:r>
         <w:lastRenderedPageBreak/>
         <w:t>ABSTRACT</w:t>
@@ -3024,7 +3024,7 @@
         <w:lastRenderedPageBreak/>
         <w:t xml:space="preserve"> </w:t>
       </w:r>
-      <w:bookmarkStart w:id="12" w:name="_Toc128873488"/>
+      <w:bookmarkStart w:id="12" w:name="_Toc129128114"/>
       <w:r>
         <w:t>INTRODUCTON</w:t>
       </w:r>
@@ -3070,7 +3070,7 @@
         <w:pStyle w:val="Heading2"/>
         <w:jc w:val="both"/>
       </w:pPr>
-      <w:bookmarkStart w:id="13" w:name="_Toc128873489"/>
+      <w:bookmarkStart w:id="13" w:name="_Toc129128115"/>
       <w:r>
         <w:t>Background</w:t>
       </w:r>
@@ -3137,7 +3137,7 @@
         <w:pStyle w:val="Heading2"/>
         <w:jc w:val="both"/>
       </w:pPr>
-      <w:bookmarkStart w:id="14" w:name="_Toc128873490"/>
+      <w:bookmarkStart w:id="14" w:name="_Toc129128116"/>
       <w:r>
         <w:t>Problem Statement</w:t>
       </w:r>
@@ -3218,7 +3218,7 @@
         <w:pStyle w:val="Heading2"/>
         <w:jc w:val="both"/>
       </w:pPr>
-      <w:bookmarkStart w:id="15" w:name="_Toc128873491"/>
+      <w:bookmarkStart w:id="15" w:name="_Toc129128117"/>
       <w:r>
         <w:t>Motivation</w:t>
       </w:r>
@@ -3274,7 +3274,7 @@
       <w:pPr>
         <w:pStyle w:val="Heading1"/>
       </w:pPr>
-      <w:bookmarkStart w:id="16" w:name="_Toc128873492"/>
+      <w:bookmarkStart w:id="16" w:name="_Toc129128118"/>
       <w:r>
         <w:lastRenderedPageBreak/>
         <w:t>Project description</w:t>
@@ -3477,7 +3477,7 @@
         <w:pStyle w:val="Heading2"/>
         <w:jc w:val="both"/>
       </w:pPr>
-      <w:bookmarkStart w:id="17" w:name="_Toc128873493"/>
+      <w:bookmarkStart w:id="17" w:name="_Toc129128119"/>
       <w:r>
         <w:t>Objectives</w:t>
       </w:r>
@@ -3605,7 +3605,7 @@
         </w:rPr>
       </w:pPr>
       <w:bookmarkStart w:id="18" w:name="_v2ta591okp91" w:colFirst="0" w:colLast="0"/>
-      <w:bookmarkStart w:id="19" w:name="_Toc128873494"/>
+      <w:bookmarkStart w:id="19" w:name="_Toc129128120"/>
       <w:bookmarkEnd w:id="18"/>
       <w:r>
         <w:lastRenderedPageBreak/>
@@ -3622,7 +3622,7 @@
         </w:numPr>
         <w:jc w:val="both"/>
       </w:pPr>
-      <w:bookmarkStart w:id="20" w:name="_Toc128873495"/>
+      <w:bookmarkStart w:id="20" w:name="_Toc129128121"/>
       <w:r>
         <w:t>Internal</w:t>
       </w:r>
@@ -3732,7 +3732,7 @@
         </w:numPr>
         <w:jc w:val="both"/>
       </w:pPr>
-      <w:bookmarkStart w:id="21" w:name="_Toc128873496"/>
+      <w:bookmarkStart w:id="21" w:name="_Toc129128122"/>
       <w:r>
         <w:t>External</w:t>
       </w:r>
@@ -3781,7 +3781,7 @@
       <w:pPr>
         <w:pStyle w:val="Heading1"/>
       </w:pPr>
-      <w:bookmarkStart w:id="22" w:name="_Toc128873497"/>
+      <w:bookmarkStart w:id="22" w:name="_Toc129128123"/>
       <w:r>
         <w:lastRenderedPageBreak/>
         <w:t>S</w:t>
@@ -3796,7 +3796,7 @@
         <w:pStyle w:val="Heading2"/>
         <w:jc w:val="both"/>
       </w:pPr>
-      <w:bookmarkStart w:id="23" w:name="_Toc128873498"/>
+      <w:bookmarkStart w:id="23" w:name="_Toc129128124"/>
       <w:r>
         <w:t>Academic</w:t>
       </w:r>
@@ -5124,7 +5124,7 @@
       <w:pPr>
         <w:pStyle w:val="Heading2"/>
       </w:pPr>
-      <w:bookmarkStart w:id="24" w:name="_Toc128873499"/>
+      <w:bookmarkStart w:id="24" w:name="_Toc129128125"/>
       <w:r>
         <w:lastRenderedPageBreak/>
         <w:t>Business Applications</w:t>
@@ -5488,7 +5488,7 @@
       <w:pPr>
         <w:pStyle w:val="Heading1"/>
       </w:pPr>
-      <w:bookmarkStart w:id="25" w:name="_Toc128873500"/>
+      <w:bookmarkStart w:id="25" w:name="_Toc129128126"/>
       <w:r>
         <w:lastRenderedPageBreak/>
         <w:t>P</w:t>
@@ -5502,7 +5502,7 @@
       <w:pPr>
         <w:pStyle w:val="Heading2"/>
       </w:pPr>
-      <w:bookmarkStart w:id="26" w:name="_Toc128873501"/>
+      <w:bookmarkStart w:id="26" w:name="_Toc129128127"/>
       <w:r>
         <w:t>Deliverables</w:t>
       </w:r>
@@ -5903,8 +5903,11 @@
       <w:pPr>
         <w:pStyle w:val="Heading2"/>
       </w:pPr>
-      <w:bookmarkStart w:id="27" w:name="_Toc128873502"/>
-      <w:r>
+      <w:bookmarkStart w:id="27" w:name="_Toc129128128"/>
+      <w:r>
+        <w:rPr>
+          <w:noProof/>
+        </w:rPr>
         <w:lastRenderedPageBreak/>
         <w:drawing>
           <wp:anchor distT="0" distB="0" distL="114300" distR="114300" simplePos="0" relativeHeight="251669504" behindDoc="0" locked="0" layoutInCell="1" allowOverlap="1" wp14:anchorId="1D459DF1" wp14:editId="01839E34">
@@ -5995,7 +5998,7 @@
           <w:noProof/>
         </w:rPr>
       </w:pPr>
-      <w:bookmarkStart w:id="28" w:name="_Toc128873503"/>
+      <w:bookmarkStart w:id="28" w:name="_Toc129128129"/>
       <w:r>
         <w:rPr>
           <w:noProof/>
@@ -6099,7 +6102,7 @@
       </w:r>
     </w:p>
     <w:sectPr>
-      <w:pgSz w:w="12240" w:h="15840"/>
+      <w:pgSz w:w="12240" w:h="15840" w:code="1"/>
       <w:pgMar w:top="1440" w:right="1440" w:bottom="1440" w:left="1440" w:header="720" w:footer="720" w:gutter="0"/>
       <w:pgNumType w:start="1"/>
       <w:cols w:space="720"/>

</xml_diff>

<commit_message>
Removing Wrong Timeline Edition
</commit_message>
<xml_diff>
--- a/Reports/Proposal Document.docx
+++ b/Reports/Proposal Document.docx
@@ -1340,24 +1340,24 @@
               <w:footerReference w:type="even" r:id="rId10"/>
               <w:footerReference w:type="default" r:id="rId11"/>
               <w:footerReference w:type="first" r:id="rId12"/>
-              <w:pgSz w:w="12240" w:h="15840"/>
+              <w:pgSz w:w="12240" w:h="15840" w:code="1"/>
               <w:pgMar w:top="1440" w:right="1440" w:bottom="1440" w:left="1440" w:header="720" w:footer="720" w:gutter="0"/>
               <w:pgNumType w:start="1"/>
               <w:cols w:space="720"/>
               <w:titlePg/>
-              <w:docGrid w:linePitch="299"/>
+              <w:docGrid w:linePitch="326"/>
             </w:sectPr>
           </w:pPr>
         </w:p>
         <w:p/>
       </w:sdtContent>
     </w:sdt>
-    <w:bookmarkStart w:id="4" w:name="_Toc71147980" w:displacedByCustomXml="next"/>
-    <w:bookmarkStart w:id="5" w:name="_Toc59476850" w:displacedByCustomXml="next"/>
-    <w:bookmarkStart w:id="6" w:name="_Toc59477741" w:displacedByCustomXml="next"/>
-    <w:bookmarkStart w:id="7" w:name="_Toc59478307" w:displacedByCustomXml="next"/>
-    <w:bookmarkStart w:id="8" w:name="_Toc59529514" w:displacedByCustomXml="next"/>
-    <w:bookmarkStart w:id="9" w:name="_Toc71790155" w:displacedByCustomXml="next"/>
+    <w:bookmarkStart w:id="4" w:name="_Toc71790155" w:displacedByCustomXml="next"/>
+    <w:bookmarkStart w:id="5" w:name="_Toc59529514" w:displacedByCustomXml="next"/>
+    <w:bookmarkStart w:id="6" w:name="_Toc59478307" w:displacedByCustomXml="next"/>
+    <w:bookmarkStart w:id="7" w:name="_Toc59477741" w:displacedByCustomXml="next"/>
+    <w:bookmarkStart w:id="8" w:name="_Toc59476850" w:displacedByCustomXml="next"/>
+    <w:bookmarkStart w:id="9" w:name="_Toc71147980" w:displacedByCustomXml="next"/>
     <w:sdt>
       <w:sdtPr>
         <w:rPr>
@@ -1432,7 +1432,7 @@
               <w:szCs w:val="22"/>
             </w:rPr>
           </w:pPr>
-          <w:hyperlink w:anchor="_Toc128873487" w:history="1">
+          <w:hyperlink w:anchor="_Toc129128113" w:history="1">
             <w:r>
               <w:rPr>
                 <w:rStyle w:val="Hyperlink"/>
@@ -1459,7 +1459,7 @@
                 <w:noProof/>
                 <w:webHidden/>
               </w:rPr>
-              <w:instrText xml:space="preserve"> PAGEREF _Toc128873487 \h </w:instrText>
+              <w:instrText xml:space="preserve"> PAGEREF _Toc129128113 \h </w:instrText>
             </w:r>
             <w:r>
               <w:rPr>
@@ -1505,7 +1505,7 @@
               <w:szCs w:val="22"/>
             </w:rPr>
           </w:pPr>
-          <w:hyperlink w:anchor="_Toc128873488" w:history="1">
+          <w:hyperlink w:anchor="_Toc129128114" w:history="1">
             <w:r>
               <w:rPr>
                 <w:rStyle w:val="Hyperlink"/>
@@ -1532,7 +1532,7 @@
                 <w:noProof/>
                 <w:webHidden/>
               </w:rPr>
-              <w:instrText xml:space="preserve"> PAGEREF _Toc128873488 \h </w:instrText>
+              <w:instrText xml:space="preserve"> PAGEREF _Toc129128114 \h </w:instrText>
             </w:r>
             <w:r>
               <w:rPr>
@@ -1577,7 +1577,7 @@
               <w:szCs w:val="22"/>
             </w:rPr>
           </w:pPr>
-          <w:hyperlink w:anchor="_Toc128873489" w:history="1">
+          <w:hyperlink w:anchor="_Toc129128115" w:history="1">
             <w:r>
               <w:rPr>
                 <w:rStyle w:val="Hyperlink"/>
@@ -1604,7 +1604,7 @@
                 <w:noProof/>
                 <w:webHidden/>
               </w:rPr>
-              <w:instrText xml:space="preserve"> PAGEREF _Toc128873489 \h </w:instrText>
+              <w:instrText xml:space="preserve"> PAGEREF _Toc129128115 \h </w:instrText>
             </w:r>
             <w:r>
               <w:rPr>
@@ -1649,7 +1649,7 @@
               <w:szCs w:val="22"/>
             </w:rPr>
           </w:pPr>
-          <w:hyperlink w:anchor="_Toc128873490" w:history="1">
+          <w:hyperlink w:anchor="_Toc129128116" w:history="1">
             <w:r>
               <w:rPr>
                 <w:rStyle w:val="Hyperlink"/>
@@ -1676,7 +1676,7 @@
                 <w:noProof/>
                 <w:webHidden/>
               </w:rPr>
-              <w:instrText xml:space="preserve"> PAGEREF _Toc128873490 \h </w:instrText>
+              <w:instrText xml:space="preserve"> PAGEREF _Toc129128116 \h </w:instrText>
             </w:r>
             <w:r>
               <w:rPr>
@@ -1721,7 +1721,7 @@
               <w:szCs w:val="22"/>
             </w:rPr>
           </w:pPr>
-          <w:hyperlink w:anchor="_Toc128873491" w:history="1">
+          <w:hyperlink w:anchor="_Toc129128117" w:history="1">
             <w:r>
               <w:rPr>
                 <w:rStyle w:val="Hyperlink"/>
@@ -1748,7 +1748,7 @@
                 <w:noProof/>
                 <w:webHidden/>
               </w:rPr>
-              <w:instrText xml:space="preserve"> PAGEREF _Toc128873491 \h </w:instrText>
+              <w:instrText xml:space="preserve"> PAGEREF _Toc129128117 \h </w:instrText>
             </w:r>
             <w:r>
               <w:rPr>
@@ -1794,7 +1794,7 @@
               <w:szCs w:val="22"/>
             </w:rPr>
           </w:pPr>
-          <w:hyperlink w:anchor="_Toc128873492" w:history="1">
+          <w:hyperlink w:anchor="_Toc129128118" w:history="1">
             <w:r>
               <w:rPr>
                 <w:rStyle w:val="Hyperlink"/>
@@ -1821,7 +1821,7 @@
                 <w:noProof/>
                 <w:webHidden/>
               </w:rPr>
-              <w:instrText xml:space="preserve"> PAGEREF _Toc128873492 \h </w:instrText>
+              <w:instrText xml:space="preserve"> PAGEREF _Toc129128118 \h </w:instrText>
             </w:r>
             <w:r>
               <w:rPr>
@@ -1866,7 +1866,7 @@
               <w:szCs w:val="22"/>
             </w:rPr>
           </w:pPr>
-          <w:hyperlink w:anchor="_Toc128873493" w:history="1">
+          <w:hyperlink w:anchor="_Toc129128119" w:history="1">
             <w:r>
               <w:rPr>
                 <w:rStyle w:val="Hyperlink"/>
@@ -1893,7 +1893,7 @@
                 <w:noProof/>
                 <w:webHidden/>
               </w:rPr>
-              <w:instrText xml:space="preserve"> PAGEREF _Toc128873493 \h </w:instrText>
+              <w:instrText xml:space="preserve"> PAGEREF _Toc129128119 \h </w:instrText>
             </w:r>
             <w:r>
               <w:rPr>
@@ -1938,7 +1938,7 @@
               <w:szCs w:val="22"/>
             </w:rPr>
           </w:pPr>
-          <w:hyperlink w:anchor="_Toc128873494" w:history="1">
+          <w:hyperlink w:anchor="_Toc129128120" w:history="1">
             <w:r>
               <w:rPr>
                 <w:rStyle w:val="Hyperlink"/>
@@ -1965,7 +1965,7 @@
                 <w:noProof/>
                 <w:webHidden/>
               </w:rPr>
-              <w:instrText xml:space="preserve"> PAGEREF _Toc128873494 \h </w:instrText>
+              <w:instrText xml:space="preserve"> PAGEREF _Toc129128120 \h </w:instrText>
             </w:r>
             <w:r>
               <w:rPr>
@@ -2009,7 +2009,7 @@
               <w:szCs w:val="22"/>
             </w:rPr>
           </w:pPr>
-          <w:hyperlink w:anchor="_Toc128873495" w:history="1">
+          <w:hyperlink w:anchor="_Toc129128121" w:history="1">
             <w:r>
               <w:rPr>
                 <w:rStyle w:val="Hyperlink"/>
@@ -2036,7 +2036,7 @@
                 <w:noProof/>
                 <w:webHidden/>
               </w:rPr>
-              <w:instrText xml:space="preserve"> PAGEREF _Toc128873495 \h </w:instrText>
+              <w:instrText xml:space="preserve"> PAGEREF _Toc129128121 \h </w:instrText>
             </w:r>
             <w:r>
               <w:rPr>
@@ -2080,7 +2080,7 @@
               <w:szCs w:val="22"/>
             </w:rPr>
           </w:pPr>
-          <w:hyperlink w:anchor="_Toc128873496" w:history="1">
+          <w:hyperlink w:anchor="_Toc129128122" w:history="1">
             <w:r>
               <w:rPr>
                 <w:rStyle w:val="Hyperlink"/>
@@ -2107,7 +2107,7 @@
                 <w:noProof/>
                 <w:webHidden/>
               </w:rPr>
-              <w:instrText xml:space="preserve"> PAGEREF _Toc128873496 \h </w:instrText>
+              <w:instrText xml:space="preserve"> PAGEREF _Toc129128122 \h </w:instrText>
             </w:r>
             <w:r>
               <w:rPr>
@@ -2153,7 +2153,7 @@
               <w:szCs w:val="22"/>
             </w:rPr>
           </w:pPr>
-          <w:hyperlink w:anchor="_Toc128873497" w:history="1">
+          <w:hyperlink w:anchor="_Toc129128123" w:history="1">
             <w:r>
               <w:rPr>
                 <w:rStyle w:val="Hyperlink"/>
@@ -2180,7 +2180,7 @@
                 <w:noProof/>
                 <w:webHidden/>
               </w:rPr>
-              <w:instrText xml:space="preserve"> PAGEREF _Toc128873497 \h </w:instrText>
+              <w:instrText xml:space="preserve"> PAGEREF _Toc129128123 \h </w:instrText>
             </w:r>
             <w:r>
               <w:rPr>
@@ -2225,7 +2225,7 @@
               <w:szCs w:val="22"/>
             </w:rPr>
           </w:pPr>
-          <w:hyperlink w:anchor="_Toc128873498" w:history="1">
+          <w:hyperlink w:anchor="_Toc129128124" w:history="1">
             <w:r>
               <w:rPr>
                 <w:rStyle w:val="Hyperlink"/>
@@ -2252,7 +2252,7 @@
                 <w:noProof/>
                 <w:webHidden/>
               </w:rPr>
-              <w:instrText xml:space="preserve"> PAGEREF _Toc128873498 \h </w:instrText>
+              <w:instrText xml:space="preserve"> PAGEREF _Toc129128124 \h </w:instrText>
             </w:r>
             <w:r>
               <w:rPr>
@@ -2297,7 +2297,7 @@
               <w:szCs w:val="22"/>
             </w:rPr>
           </w:pPr>
-          <w:hyperlink w:anchor="_Toc128873499" w:history="1">
+          <w:hyperlink w:anchor="_Toc129128125" w:history="1">
             <w:r>
               <w:rPr>
                 <w:rStyle w:val="Hyperlink"/>
@@ -2324,7 +2324,7 @@
                 <w:noProof/>
                 <w:webHidden/>
               </w:rPr>
-              <w:instrText xml:space="preserve"> PAGEREF _Toc128873499 \h </w:instrText>
+              <w:instrText xml:space="preserve"> PAGEREF _Toc129128125 \h </w:instrText>
             </w:r>
             <w:r>
               <w:rPr>
@@ -2370,7 +2370,7 @@
               <w:szCs w:val="22"/>
             </w:rPr>
           </w:pPr>
-          <w:hyperlink w:anchor="_Toc128873500" w:history="1">
+          <w:hyperlink w:anchor="_Toc129128126" w:history="1">
             <w:r>
               <w:rPr>
                 <w:rStyle w:val="Hyperlink"/>
@@ -2397,7 +2397,7 @@
                 <w:noProof/>
                 <w:webHidden/>
               </w:rPr>
-              <w:instrText xml:space="preserve"> PAGEREF _Toc128873500 \h </w:instrText>
+              <w:instrText xml:space="preserve"> PAGEREF _Toc129128126 \h </w:instrText>
             </w:r>
             <w:r>
               <w:rPr>
@@ -2442,7 +2442,7 @@
               <w:szCs w:val="22"/>
             </w:rPr>
           </w:pPr>
-          <w:hyperlink w:anchor="_Toc128873501" w:history="1">
+          <w:hyperlink w:anchor="_Toc129128127" w:history="1">
             <w:r>
               <w:rPr>
                 <w:rStyle w:val="Hyperlink"/>
@@ -2469,7 +2469,7 @@
                 <w:noProof/>
                 <w:webHidden/>
               </w:rPr>
-              <w:instrText xml:space="preserve"> PAGEREF _Toc128873501 \h </w:instrText>
+              <w:instrText xml:space="preserve"> PAGEREF _Toc129128127 \h </w:instrText>
             </w:r>
             <w:r>
               <w:rPr>
@@ -2514,7 +2514,7 @@
               <w:szCs w:val="22"/>
             </w:rPr>
           </w:pPr>
-          <w:hyperlink w:anchor="_Toc128873502" w:history="1">
+          <w:hyperlink w:anchor="_Toc129128128" w:history="1">
             <w:r>
               <w:rPr>
                 <w:rStyle w:val="Hyperlink"/>
@@ -2541,7 +2541,7 @@
                 <w:noProof/>
                 <w:webHidden/>
               </w:rPr>
-              <w:instrText xml:space="preserve"> PAGEREF _Toc128873502 \h </w:instrText>
+              <w:instrText xml:space="preserve"> PAGEREF _Toc129128128 \h </w:instrText>
             </w:r>
             <w:r>
               <w:rPr>
@@ -2587,7 +2587,7 @@
               <w:szCs w:val="22"/>
             </w:rPr>
           </w:pPr>
-          <w:hyperlink w:anchor="_Toc128873503" w:history="1">
+          <w:hyperlink w:anchor="_Toc129128129" w:history="1">
             <w:r>
               <w:rPr>
                 <w:rStyle w:val="Hyperlink"/>
@@ -2614,7 +2614,7 @@
                 <w:noProof/>
                 <w:webHidden/>
               </w:rPr>
-              <w:instrText xml:space="preserve"> PAGEREF _Toc128873503 \h </w:instrText>
+              <w:instrText xml:space="preserve"> PAGEREF _Toc129128129 \h </w:instrText>
             </w:r>
             <w:r>
               <w:rPr>
@@ -2677,7 +2677,7 @@
       <w:pPr>
         <w:pStyle w:val="Heading1"/>
       </w:pPr>
-      <w:bookmarkStart w:id="10" w:name="_Toc128873487"/>
+      <w:bookmarkStart w:id="10" w:name="_Toc129128113"/>
       <w:r>
         <w:lastRenderedPageBreak/>
         <w:t>ABSTRACT</w:t>
@@ -3024,7 +3024,7 @@
         <w:lastRenderedPageBreak/>
         <w:t xml:space="preserve"> </w:t>
       </w:r>
-      <w:bookmarkStart w:id="12" w:name="_Toc128873488"/>
+      <w:bookmarkStart w:id="12" w:name="_Toc129128114"/>
       <w:r>
         <w:t>INTRODUCTON</w:t>
       </w:r>
@@ -3070,7 +3070,7 @@
         <w:pStyle w:val="Heading2"/>
         <w:jc w:val="both"/>
       </w:pPr>
-      <w:bookmarkStart w:id="13" w:name="_Toc128873489"/>
+      <w:bookmarkStart w:id="13" w:name="_Toc129128115"/>
       <w:r>
         <w:t>Background</w:t>
       </w:r>
@@ -3137,7 +3137,7 @@
         <w:pStyle w:val="Heading2"/>
         <w:jc w:val="both"/>
       </w:pPr>
-      <w:bookmarkStart w:id="14" w:name="_Toc128873490"/>
+      <w:bookmarkStart w:id="14" w:name="_Toc129128116"/>
       <w:r>
         <w:t>Problem Statement</w:t>
       </w:r>
@@ -3218,7 +3218,7 @@
         <w:pStyle w:val="Heading2"/>
         <w:jc w:val="both"/>
       </w:pPr>
-      <w:bookmarkStart w:id="15" w:name="_Toc128873491"/>
+      <w:bookmarkStart w:id="15" w:name="_Toc129128117"/>
       <w:r>
         <w:t>Motivation</w:t>
       </w:r>
@@ -3274,7 +3274,7 @@
       <w:pPr>
         <w:pStyle w:val="Heading1"/>
       </w:pPr>
-      <w:bookmarkStart w:id="16" w:name="_Toc128873492"/>
+      <w:bookmarkStart w:id="16" w:name="_Toc129128118"/>
       <w:r>
         <w:lastRenderedPageBreak/>
         <w:t>Project description</w:t>
@@ -3477,7 +3477,7 @@
         <w:pStyle w:val="Heading2"/>
         <w:jc w:val="both"/>
       </w:pPr>
-      <w:bookmarkStart w:id="17" w:name="_Toc128873493"/>
+      <w:bookmarkStart w:id="17" w:name="_Toc129128119"/>
       <w:r>
         <w:t>Objectives</w:t>
       </w:r>
@@ -3605,7 +3605,7 @@
         </w:rPr>
       </w:pPr>
       <w:bookmarkStart w:id="18" w:name="_v2ta591okp91" w:colFirst="0" w:colLast="0"/>
-      <w:bookmarkStart w:id="19" w:name="_Toc128873494"/>
+      <w:bookmarkStart w:id="19" w:name="_Toc129128120"/>
       <w:bookmarkEnd w:id="18"/>
       <w:r>
         <w:lastRenderedPageBreak/>
@@ -3622,7 +3622,7 @@
         </w:numPr>
         <w:jc w:val="both"/>
       </w:pPr>
-      <w:bookmarkStart w:id="20" w:name="_Toc128873495"/>
+      <w:bookmarkStart w:id="20" w:name="_Toc129128121"/>
       <w:r>
         <w:t>Internal</w:t>
       </w:r>
@@ -3732,7 +3732,7 @@
         </w:numPr>
         <w:jc w:val="both"/>
       </w:pPr>
-      <w:bookmarkStart w:id="21" w:name="_Toc128873496"/>
+      <w:bookmarkStart w:id="21" w:name="_Toc129128122"/>
       <w:r>
         <w:t>External</w:t>
       </w:r>
@@ -3781,7 +3781,7 @@
       <w:pPr>
         <w:pStyle w:val="Heading1"/>
       </w:pPr>
-      <w:bookmarkStart w:id="22" w:name="_Toc128873497"/>
+      <w:bookmarkStart w:id="22" w:name="_Toc129128123"/>
       <w:r>
         <w:lastRenderedPageBreak/>
         <w:t>S</w:t>
@@ -3796,7 +3796,7 @@
         <w:pStyle w:val="Heading2"/>
         <w:jc w:val="both"/>
       </w:pPr>
-      <w:bookmarkStart w:id="23" w:name="_Toc128873498"/>
+      <w:bookmarkStart w:id="23" w:name="_Toc129128124"/>
       <w:r>
         <w:t>Academic</w:t>
       </w:r>
@@ -5124,7 +5124,7 @@
       <w:pPr>
         <w:pStyle w:val="Heading2"/>
       </w:pPr>
-      <w:bookmarkStart w:id="24" w:name="_Toc128873499"/>
+      <w:bookmarkStart w:id="24" w:name="_Toc129128125"/>
       <w:r>
         <w:lastRenderedPageBreak/>
         <w:t>Business Applications</w:t>
@@ -5488,7 +5488,7 @@
       <w:pPr>
         <w:pStyle w:val="Heading1"/>
       </w:pPr>
-      <w:bookmarkStart w:id="25" w:name="_Toc128873500"/>
+      <w:bookmarkStart w:id="25" w:name="_Toc129128126"/>
       <w:r>
         <w:lastRenderedPageBreak/>
         <w:t>P</w:t>
@@ -5502,7 +5502,7 @@
       <w:pPr>
         <w:pStyle w:val="Heading2"/>
       </w:pPr>
-      <w:bookmarkStart w:id="26" w:name="_Toc128873501"/>
+      <w:bookmarkStart w:id="26" w:name="_Toc129128127"/>
       <w:r>
         <w:t>Deliverables</w:t>
       </w:r>
@@ -5903,8 +5903,11 @@
       <w:pPr>
         <w:pStyle w:val="Heading2"/>
       </w:pPr>
-      <w:bookmarkStart w:id="27" w:name="_Toc128873502"/>
-      <w:r>
+      <w:bookmarkStart w:id="27" w:name="_Toc129128128"/>
+      <w:r>
+        <w:rPr>
+          <w:noProof/>
+        </w:rPr>
         <w:lastRenderedPageBreak/>
         <w:drawing>
           <wp:anchor distT="0" distB="0" distL="114300" distR="114300" simplePos="0" relativeHeight="251669504" behindDoc="0" locked="0" layoutInCell="1" allowOverlap="1" wp14:anchorId="1D459DF1" wp14:editId="01839E34">
@@ -5995,7 +5998,7 @@
           <w:noProof/>
         </w:rPr>
       </w:pPr>
-      <w:bookmarkStart w:id="28" w:name="_Toc128873503"/>
+      <w:bookmarkStart w:id="28" w:name="_Toc129128129"/>
       <w:r>
         <w:rPr>
           <w:noProof/>
@@ -6099,7 +6102,7 @@
       </w:r>
     </w:p>
     <w:sectPr>
-      <w:pgSz w:w="12240" w:h="15840"/>
+      <w:pgSz w:w="12240" w:h="15840" w:code="1"/>
       <w:pgMar w:top="1440" w:right="1440" w:bottom="1440" w:left="1440" w:header="720" w:footer="720" w:gutter="0"/>
       <w:pgNumType w:start="1"/>
       <w:cols w:space="720"/>

</xml_diff>